<commit_message>
Changed String type to Text
</commit_message>
<xml_diff>
--- a/src/main/files/2.docx
+++ b/src/main/files/2.docx
@@ -10,28 +10,391 @@
           <w:sz w:val="21"/>
           <w:szCs w:val="21"/>
           <w:shd w:val="clear" w:color="auto" w:fill="FFFFFF"/>
+          <w:lang w:val="en-US"/>
         </w:rPr>
       </w:pPr>
-      <w:r>
-        <w:rPr>
-          <w:rFonts w:ascii="Open Sans" w:hAnsi="Open Sans" w:cs="Open Sans"/>
-          <w:color w:val="000000"/>
-          <w:sz w:val="21"/>
-          <w:szCs w:val="21"/>
-          <w:shd w:val="clear" w:color="auto" w:fill="FFFFFF"/>
-          <w:lang w:val="en-US"/>
-        </w:rPr>
-        <w:t xml:space="preserve">Pellentesque dignissim id velit mattis aliquam. Etiam quis sapien id urna iaculis mattis. </w:t>
-      </w:r>
-      <w:r>
-        <w:rPr>
-          <w:rFonts w:ascii="Open Sans" w:hAnsi="Open Sans" w:cs="Open Sans"/>
-          <w:color w:val="000000"/>
-          <w:sz w:val="21"/>
-          <w:szCs w:val="21"/>
-          <w:shd w:val="clear" w:color="auto" w:fill="FFFFFF"/>
-        </w:rPr>
-        <w:t>Donec vitae finibus nisl. Quisque quis fermentum ipsum.</w:t>
+      <w:proofErr w:type="spellStart"/>
+      <w:r>
+        <w:rPr>
+          <w:rFonts w:ascii="Open Sans" w:hAnsi="Open Sans" w:cs="Open Sans"/>
+          <w:color w:val="000000"/>
+          <w:sz w:val="21"/>
+          <w:szCs w:val="21"/>
+          <w:shd w:val="clear" w:color="auto" w:fill="FFFFFF"/>
+          <w:lang w:val="en-US"/>
+        </w:rPr>
+        <w:t>Pellentesque</w:t>
+      </w:r>
+      <w:proofErr w:type="spellEnd"/>
+      <w:r>
+        <w:rPr>
+          <w:rFonts w:ascii="Open Sans" w:hAnsi="Open Sans" w:cs="Open Sans"/>
+          <w:color w:val="000000"/>
+          <w:sz w:val="21"/>
+          <w:szCs w:val="21"/>
+          <w:shd w:val="clear" w:color="auto" w:fill="FFFFFF"/>
+          <w:lang w:val="en-US"/>
+        </w:rPr>
+        <w:t xml:space="preserve"> </w:t>
+      </w:r>
+      <w:proofErr w:type="spellStart"/>
+      <w:r>
+        <w:rPr>
+          <w:rFonts w:ascii="Open Sans" w:hAnsi="Open Sans" w:cs="Open Sans"/>
+          <w:color w:val="000000"/>
+          <w:sz w:val="21"/>
+          <w:szCs w:val="21"/>
+          <w:shd w:val="clear" w:color="auto" w:fill="FFFFFF"/>
+          <w:lang w:val="en-US"/>
+        </w:rPr>
+        <w:t>dignissim</w:t>
+      </w:r>
+      <w:proofErr w:type="spellEnd"/>
+      <w:r>
+        <w:rPr>
+          <w:rFonts w:ascii="Open Sans" w:hAnsi="Open Sans" w:cs="Open Sans"/>
+          <w:color w:val="000000"/>
+          <w:sz w:val="21"/>
+          <w:szCs w:val="21"/>
+          <w:shd w:val="clear" w:color="auto" w:fill="FFFFFF"/>
+          <w:lang w:val="en-US"/>
+        </w:rPr>
+        <w:t xml:space="preserve"> id </w:t>
+      </w:r>
+      <w:proofErr w:type="spellStart"/>
+      <w:r>
+        <w:rPr>
+          <w:rFonts w:ascii="Open Sans" w:hAnsi="Open Sans" w:cs="Open Sans"/>
+          <w:color w:val="000000"/>
+          <w:sz w:val="21"/>
+          <w:szCs w:val="21"/>
+          <w:shd w:val="clear" w:color="auto" w:fill="FFFFFF"/>
+          <w:lang w:val="en-US"/>
+        </w:rPr>
+        <w:t>velit</w:t>
+      </w:r>
+      <w:proofErr w:type="spellEnd"/>
+      <w:r>
+        <w:rPr>
+          <w:rFonts w:ascii="Open Sans" w:hAnsi="Open Sans" w:cs="Open Sans"/>
+          <w:color w:val="000000"/>
+          <w:sz w:val="21"/>
+          <w:szCs w:val="21"/>
+          <w:shd w:val="clear" w:color="auto" w:fill="FFFFFF"/>
+          <w:lang w:val="en-US"/>
+        </w:rPr>
+        <w:t xml:space="preserve"> </w:t>
+      </w:r>
+      <w:proofErr w:type="spellStart"/>
+      <w:r>
+        <w:rPr>
+          <w:rFonts w:ascii="Open Sans" w:hAnsi="Open Sans" w:cs="Open Sans"/>
+          <w:color w:val="000000"/>
+          <w:sz w:val="21"/>
+          <w:szCs w:val="21"/>
+          <w:shd w:val="clear" w:color="auto" w:fill="FFFFFF"/>
+          <w:lang w:val="en-US"/>
+        </w:rPr>
+        <w:t>mattis</w:t>
+      </w:r>
+      <w:proofErr w:type="spellEnd"/>
+      <w:r>
+        <w:rPr>
+          <w:rFonts w:ascii="Open Sans" w:hAnsi="Open Sans" w:cs="Open Sans"/>
+          <w:color w:val="000000"/>
+          <w:sz w:val="21"/>
+          <w:szCs w:val="21"/>
+          <w:shd w:val="clear" w:color="auto" w:fill="FFFFFF"/>
+          <w:lang w:val="en-US"/>
+        </w:rPr>
+        <w:t xml:space="preserve"> </w:t>
+      </w:r>
+      <w:proofErr w:type="spellStart"/>
+      <w:r>
+        <w:rPr>
+          <w:rFonts w:ascii="Open Sans" w:hAnsi="Open Sans" w:cs="Open Sans"/>
+          <w:color w:val="000000"/>
+          <w:sz w:val="21"/>
+          <w:szCs w:val="21"/>
+          <w:shd w:val="clear" w:color="auto" w:fill="FFFFFF"/>
+          <w:lang w:val="en-US"/>
+        </w:rPr>
+        <w:t>aliquam</w:t>
+      </w:r>
+      <w:proofErr w:type="spellEnd"/>
+      <w:r>
+        <w:rPr>
+          <w:rFonts w:ascii="Open Sans" w:hAnsi="Open Sans" w:cs="Open Sans"/>
+          <w:color w:val="000000"/>
+          <w:sz w:val="21"/>
+          <w:szCs w:val="21"/>
+          <w:shd w:val="clear" w:color="auto" w:fill="FFFFFF"/>
+          <w:lang w:val="en-US"/>
+        </w:rPr>
+        <w:t xml:space="preserve">. </w:t>
+      </w:r>
+      <w:proofErr w:type="spellStart"/>
+      <w:r>
+        <w:rPr>
+          <w:rFonts w:ascii="Open Sans" w:hAnsi="Open Sans" w:cs="Open Sans"/>
+          <w:color w:val="000000"/>
+          <w:sz w:val="21"/>
+          <w:szCs w:val="21"/>
+          <w:shd w:val="clear" w:color="auto" w:fill="FFFFFF"/>
+          <w:lang w:val="en-US"/>
+        </w:rPr>
+        <w:t>Etiam</w:t>
+      </w:r>
+      <w:proofErr w:type="spellEnd"/>
+      <w:r>
+        <w:rPr>
+          <w:rFonts w:ascii="Open Sans" w:hAnsi="Open Sans" w:cs="Open Sans"/>
+          <w:color w:val="000000"/>
+          <w:sz w:val="21"/>
+          <w:szCs w:val="21"/>
+          <w:shd w:val="clear" w:color="auto" w:fill="FFFFFF"/>
+          <w:lang w:val="en-US"/>
+        </w:rPr>
+        <w:t xml:space="preserve"> </w:t>
+      </w:r>
+      <w:proofErr w:type="spellStart"/>
+      <w:r>
+        <w:rPr>
+          <w:rFonts w:ascii="Open Sans" w:hAnsi="Open Sans" w:cs="Open Sans"/>
+          <w:color w:val="000000"/>
+          <w:sz w:val="21"/>
+          <w:szCs w:val="21"/>
+          <w:shd w:val="clear" w:color="auto" w:fill="FFFFFF"/>
+          <w:lang w:val="en-US"/>
+        </w:rPr>
+        <w:t>quis</w:t>
+      </w:r>
+      <w:proofErr w:type="spellEnd"/>
+      <w:r>
+        <w:rPr>
+          <w:rFonts w:ascii="Open Sans" w:hAnsi="Open Sans" w:cs="Open Sans"/>
+          <w:color w:val="000000"/>
+          <w:sz w:val="21"/>
+          <w:szCs w:val="21"/>
+          <w:shd w:val="clear" w:color="auto" w:fill="FFFFFF"/>
+          <w:lang w:val="en-US"/>
+        </w:rPr>
+        <w:t xml:space="preserve"> </w:t>
+      </w:r>
+      <w:proofErr w:type="spellStart"/>
+      <w:r>
+        <w:rPr>
+          <w:rFonts w:ascii="Open Sans" w:hAnsi="Open Sans" w:cs="Open Sans"/>
+          <w:color w:val="000000"/>
+          <w:sz w:val="21"/>
+          <w:szCs w:val="21"/>
+          <w:shd w:val="clear" w:color="auto" w:fill="FFFFFF"/>
+          <w:lang w:val="en-US"/>
+        </w:rPr>
+        <w:t>sapien</w:t>
+      </w:r>
+      <w:proofErr w:type="spellEnd"/>
+      <w:r>
+        <w:rPr>
+          <w:rFonts w:ascii="Open Sans" w:hAnsi="Open Sans" w:cs="Open Sans"/>
+          <w:color w:val="000000"/>
+          <w:sz w:val="21"/>
+          <w:szCs w:val="21"/>
+          <w:shd w:val="clear" w:color="auto" w:fill="FFFFFF"/>
+          <w:lang w:val="en-US"/>
+        </w:rPr>
+        <w:t xml:space="preserve"> id </w:t>
+      </w:r>
+      <w:proofErr w:type="spellStart"/>
+      <w:r>
+        <w:rPr>
+          <w:rFonts w:ascii="Open Sans" w:hAnsi="Open Sans" w:cs="Open Sans"/>
+          <w:color w:val="000000"/>
+          <w:sz w:val="21"/>
+          <w:szCs w:val="21"/>
+          <w:shd w:val="clear" w:color="auto" w:fill="FFFFFF"/>
+          <w:lang w:val="en-US"/>
+        </w:rPr>
+        <w:t>urna</w:t>
+      </w:r>
+      <w:proofErr w:type="spellEnd"/>
+      <w:r>
+        <w:rPr>
+          <w:rFonts w:ascii="Open Sans" w:hAnsi="Open Sans" w:cs="Open Sans"/>
+          <w:color w:val="000000"/>
+          <w:sz w:val="21"/>
+          <w:szCs w:val="21"/>
+          <w:shd w:val="clear" w:color="auto" w:fill="FFFFFF"/>
+          <w:lang w:val="en-US"/>
+        </w:rPr>
+        <w:t xml:space="preserve"> </w:t>
+      </w:r>
+      <w:proofErr w:type="spellStart"/>
+      <w:r>
+        <w:rPr>
+          <w:rFonts w:ascii="Open Sans" w:hAnsi="Open Sans" w:cs="Open Sans"/>
+          <w:color w:val="000000"/>
+          <w:sz w:val="21"/>
+          <w:szCs w:val="21"/>
+          <w:shd w:val="clear" w:color="auto" w:fill="FFFFFF"/>
+          <w:lang w:val="en-US"/>
+        </w:rPr>
+        <w:t>iaculis</w:t>
+      </w:r>
+      <w:proofErr w:type="spellEnd"/>
+      <w:r>
+        <w:rPr>
+          <w:rFonts w:ascii="Open Sans" w:hAnsi="Open Sans" w:cs="Open Sans"/>
+          <w:color w:val="000000"/>
+          <w:sz w:val="21"/>
+          <w:szCs w:val="21"/>
+          <w:shd w:val="clear" w:color="auto" w:fill="FFFFFF"/>
+          <w:lang w:val="en-US"/>
+        </w:rPr>
+        <w:t xml:space="preserve"> </w:t>
+      </w:r>
+      <w:proofErr w:type="spellStart"/>
+      <w:r>
+        <w:rPr>
+          <w:rFonts w:ascii="Open Sans" w:hAnsi="Open Sans" w:cs="Open Sans"/>
+          <w:color w:val="000000"/>
+          <w:sz w:val="21"/>
+          <w:szCs w:val="21"/>
+          <w:shd w:val="clear" w:color="auto" w:fill="FFFFFF"/>
+          <w:lang w:val="en-US"/>
+        </w:rPr>
+        <w:t>mattis</w:t>
+      </w:r>
+      <w:proofErr w:type="spellEnd"/>
+      <w:r>
+        <w:rPr>
+          <w:rFonts w:ascii="Open Sans" w:hAnsi="Open Sans" w:cs="Open Sans"/>
+          <w:color w:val="000000"/>
+          <w:sz w:val="21"/>
+          <w:szCs w:val="21"/>
+          <w:shd w:val="clear" w:color="auto" w:fill="FFFFFF"/>
+          <w:lang w:val="en-US"/>
+        </w:rPr>
+        <w:t>.</w:t>
+      </w:r>
+    </w:p>
+    <w:p>
+      <w:pPr>
+        <w:rPr>
+          <w:rFonts w:ascii="Open Sans" w:hAnsi="Open Sans" w:cs="Open Sans"/>
+          <w:color w:val="000000"/>
+          <w:sz w:val="21"/>
+          <w:szCs w:val="21"/>
+          <w:shd w:val="clear" w:color="auto" w:fill="FFFFFF"/>
+          <w:lang w:val="en-US"/>
+        </w:rPr>
+      </w:pPr>
+      <w:r>
+        <w:rPr>
+          <w:rFonts w:ascii="Open Sans" w:hAnsi="Open Sans" w:cs="Open Sans"/>
+          <w:color w:val="000000"/>
+          <w:sz w:val="21"/>
+          <w:szCs w:val="21"/>
+          <w:shd w:val="clear" w:color="auto" w:fill="FFFFFF"/>
+          <w:lang w:val="en-US"/>
+        </w:rPr>
+        <w:t xml:space="preserve">Donec vitae </w:t>
+      </w:r>
+      <w:proofErr w:type="spellStart"/>
+      <w:r>
+        <w:rPr>
+          <w:rFonts w:ascii="Open Sans" w:hAnsi="Open Sans" w:cs="Open Sans"/>
+          <w:color w:val="000000"/>
+          <w:sz w:val="21"/>
+          <w:szCs w:val="21"/>
+          <w:shd w:val="clear" w:color="auto" w:fill="FFFFFF"/>
+          <w:lang w:val="en-US"/>
+        </w:rPr>
+        <w:t>finibus</w:t>
+      </w:r>
+      <w:proofErr w:type="spellEnd"/>
+      <w:r>
+        <w:rPr>
+          <w:rFonts w:ascii="Open Sans" w:hAnsi="Open Sans" w:cs="Open Sans"/>
+          <w:color w:val="000000"/>
+          <w:sz w:val="21"/>
+          <w:szCs w:val="21"/>
+          <w:shd w:val="clear" w:color="auto" w:fill="FFFFFF"/>
+          <w:lang w:val="en-US"/>
+        </w:rPr>
+        <w:t xml:space="preserve"> </w:t>
+      </w:r>
+      <w:proofErr w:type="spellStart"/>
+      <w:r>
+        <w:rPr>
+          <w:rFonts w:ascii="Open Sans" w:hAnsi="Open Sans" w:cs="Open Sans"/>
+          <w:color w:val="000000"/>
+          <w:sz w:val="21"/>
+          <w:szCs w:val="21"/>
+          <w:shd w:val="clear" w:color="auto" w:fill="FFFFFF"/>
+          <w:lang w:val="en-US"/>
+        </w:rPr>
+        <w:t>nisl</w:t>
+      </w:r>
+      <w:proofErr w:type="spellEnd"/>
+      <w:r>
+        <w:rPr>
+          <w:rFonts w:ascii="Open Sans" w:hAnsi="Open Sans" w:cs="Open Sans"/>
+          <w:color w:val="000000"/>
+          <w:sz w:val="21"/>
+          <w:szCs w:val="21"/>
+          <w:shd w:val="clear" w:color="auto" w:fill="FFFFFF"/>
+          <w:lang w:val="en-US"/>
+        </w:rPr>
+        <w:t xml:space="preserve">. </w:t>
+      </w:r>
+      <w:proofErr w:type="spellStart"/>
+      <w:r>
+        <w:rPr>
+          <w:rFonts w:ascii="Open Sans" w:hAnsi="Open Sans" w:cs="Open Sans"/>
+          <w:color w:val="000000"/>
+          <w:sz w:val="21"/>
+          <w:szCs w:val="21"/>
+          <w:shd w:val="clear" w:color="auto" w:fill="FFFFFF"/>
+          <w:lang w:val="en-US"/>
+        </w:rPr>
+        <w:t>Quisque</w:t>
+      </w:r>
+      <w:proofErr w:type="spellEnd"/>
+      <w:r>
+        <w:rPr>
+          <w:rFonts w:ascii="Open Sans" w:hAnsi="Open Sans" w:cs="Open Sans"/>
+          <w:color w:val="000000"/>
+          <w:sz w:val="21"/>
+          <w:szCs w:val="21"/>
+          <w:shd w:val="clear" w:color="auto" w:fill="FFFFFF"/>
+          <w:lang w:val="en-US"/>
+        </w:rPr>
+        <w:t xml:space="preserve"> </w:t>
+      </w:r>
+      <w:proofErr w:type="spellStart"/>
+      <w:r>
+        <w:rPr>
+          <w:rFonts w:ascii="Open Sans" w:hAnsi="Open Sans" w:cs="Open Sans"/>
+          <w:color w:val="000000"/>
+          <w:sz w:val="21"/>
+          <w:szCs w:val="21"/>
+          <w:shd w:val="clear" w:color="auto" w:fill="FFFFFF"/>
+          <w:lang w:val="en-US"/>
+        </w:rPr>
+        <w:t>quis</w:t>
+      </w:r>
+      <w:proofErr w:type="spellEnd"/>
+      <w:r>
+        <w:rPr>
+          <w:rFonts w:ascii="Open Sans" w:hAnsi="Open Sans" w:cs="Open Sans"/>
+          <w:color w:val="000000"/>
+          <w:sz w:val="21"/>
+          <w:szCs w:val="21"/>
+          <w:shd w:val="clear" w:color="auto" w:fill="FFFFFF"/>
+          <w:lang w:val="en-US"/>
+        </w:rPr>
+        <w:t xml:space="preserve"> fermentum ipsum.</w:t>
       </w:r>
     </w:p>
     <w:p>

</xml_diff>